<commit_message>
Add runtime struct doc and bucketbench fig1
</commit_message>
<xml_diff>
--- a/documentation_wiki/runtime_structures.docx
+++ b/documentation_wiki/runtime_structures.docx
@@ -8,38 +8,16 @@
           <w:rFonts w:eastAsia="Times New Roman"/>
         </w:rPr>
       </w:pPr>
-      <w:r>
-        <w:rPr>
-          <w:rFonts w:eastAsia="Times New Roman"/>
-        </w:rPr>
-        <w:fldChar w:fldCharType="begin"/>
-      </w:r>
-      <w:r>
-        <w:rPr>
-          <w:rFonts w:eastAsia="Times New Roman"/>
-        </w:rPr>
-        <w:instrText xml:space="preserve"> HYPERLINK "https://github.com/projectatomic/containerd/blob/master/docs/bundle.md" </w:instrText>
-      </w:r>
-      <w:r>
-        <w:rPr>
-          <w:rFonts w:eastAsia="Times New Roman"/>
-        </w:rPr>
-        <w:fldChar w:fldCharType="separate"/>
-      </w:r>
-      <w:r>
-        <w:rPr>
-          <w:rFonts w:eastAsia="Times New Roman"/>
-          <w:color w:val="0000FF"/>
-          <w:u w:val="single"/>
-        </w:rPr>
-        <w:t>https://github.com/projectatomic/containerd/blob/master/docs/bundle.md</w:t>
-      </w:r>
-      <w:r>
-        <w:rPr>
-          <w:rFonts w:eastAsia="Times New Roman"/>
-        </w:rPr>
-        <w:fldChar w:fldCharType="end"/>
-      </w:r>
+      <w:hyperlink r:id="rId4" w:history="1">
+        <w:r>
+          <w:rPr>
+            <w:rFonts w:eastAsia="Times New Roman"/>
+            <w:color w:val="0000FF"/>
+            <w:u w:val="single"/>
+          </w:rPr>
+          <w:t>https://github.com/projectatomic/containerd/blob/master/docs/bundle.md</w:t>
+        </w:r>
+      </w:hyperlink>
     </w:p>
     <w:p>
       <w:pPr>
@@ -54,21 +32,7 @@
         <w:rPr>
           <w:b/>
         </w:rPr>
-        <w:t xml:space="preserve">Creating a </w:t>
-      </w:r>
-      <w:proofErr w:type="spellStart"/>
-      <w:r>
-        <w:rPr>
-          <w:b/>
-        </w:rPr>
-        <w:t>oci</w:t>
-      </w:r>
-      <w:proofErr w:type="spellEnd"/>
-      <w:r>
-        <w:rPr>
-          <w:b/>
-        </w:rPr>
-        <w:t xml:space="preserve"> bundle</w:t>
+        <w:t>Creating a oci bundle</w:t>
       </w:r>
     </w:p>
     <w:p>
@@ -307,52 +271,14 @@
         <w:rPr>
           <w:b/>
         </w:rPr>
-        <w:t>/run/</w:t>
-      </w:r>
-      <w:proofErr w:type="spellStart"/>
-      <w:r>
-        <w:rPr>
-          <w:b/>
-        </w:rPr>
-        <w:t>runc</w:t>
-      </w:r>
-      <w:proofErr w:type="spellEnd"/>
-      <w:r>
-        <w:rPr>
-          <w:b/>
-        </w:rPr>
-        <w:t>/</w:t>
-      </w:r>
-      <w:r>
-        <w:rPr>
-          <w:b/>
-        </w:rPr>
-        <w:t>{</w:t>
-      </w:r>
-      <w:proofErr w:type="spellStart"/>
-      <w:r>
-        <w:rPr>
-          <w:b/>
-        </w:rPr>
-        <w:t>containerid</w:t>
-      </w:r>
-      <w:proofErr w:type="spellEnd"/>
-      <w:r>
-        <w:rPr>
-          <w:b/>
-        </w:rPr>
-        <w:t>}/</w:t>
-      </w:r>
-      <w:proofErr w:type="spellStart"/>
-      <w:proofErr w:type="gramStart"/>
-      <w:r>
-        <w:rPr>
-          <w:b/>
-        </w:rPr>
-        <w:t>state.json</w:t>
-      </w:r>
-      <w:proofErr w:type="spellEnd"/>
-      <w:proofErr w:type="gramEnd"/>
+        <w:t>/run/runc/</w:t>
+      </w:r>
+      <w:r>
+        <w:rPr>
+          <w:b/>
+        </w:rPr>
+        <w:t>{containerid}/state.json</w:t>
+      </w:r>
     </w:p>
     <w:p>
       <w:pPr>
@@ -428,110 +354,31 @@
         </w:rPr>
         <w:t>/</w:t>
       </w:r>
-      <w:proofErr w:type="spellStart"/>
       <w:r>
         <w:rPr>
           <w:rFonts w:asciiTheme="minorHAnsi" w:hAnsiTheme="minorHAnsi" w:cstheme="minorBidi"/>
         </w:rPr>
-        <w:t>var</w:t>
-      </w:r>
-      <w:proofErr w:type="spellEnd"/>
-      <w:r>
-        <w:rPr>
-          <w:rFonts w:asciiTheme="minorHAnsi" w:hAnsiTheme="minorHAnsi" w:cstheme="minorBidi"/>
-        </w:rPr>
-        <w:t>/lib/</w:t>
-      </w:r>
-      <w:proofErr w:type="spellStart"/>
-      <w:r>
-        <w:rPr>
-          <w:rFonts w:asciiTheme="minorHAnsi" w:hAnsiTheme="minorHAnsi" w:cstheme="minorBidi"/>
-        </w:rPr>
-        <w:t>docker</w:t>
-      </w:r>
-      <w:proofErr w:type="spellEnd"/>
-      <w:r>
-        <w:rPr>
-          <w:rFonts w:asciiTheme="minorHAnsi" w:hAnsiTheme="minorHAnsi" w:cstheme="minorBidi"/>
-        </w:rPr>
-        <w:t>/containers/{id}</w:t>
-      </w:r>
-    </w:p>
-    <w:p>
-      <w:r>
-        <w:t xml:space="preserve">Under </w:t>
-      </w:r>
-      <w:proofErr w:type="gramStart"/>
-      <w:r>
-        <w:t>that :</w:t>
-      </w:r>
-      <w:proofErr w:type="gramEnd"/>
-      <w:r>
-        <w:t xml:space="preserve"> logs, config.json and exc. We can use </w:t>
-      </w:r>
-      <w:proofErr w:type="gramStart"/>
-      <w:r>
-        <w:t>config.json</w:t>
-      </w:r>
-      <w:proofErr w:type="gramEnd"/>
-      <w:r>
-        <w:t xml:space="preserve"> to get instance information like name, </w:t>
-      </w:r>
-      <w:proofErr w:type="spellStart"/>
-      <w:r>
-        <w:t>args</w:t>
-      </w:r>
-      <w:proofErr w:type="spellEnd"/>
-      <w:r>
-        <w:t xml:space="preserve"> and so on.</w:t>
+        <w:t>var/lib/docker/containers/{id}</w:t>
+      </w:r>
+    </w:p>
+    <w:p>
+      <w:r>
+        <w:t>Under that : logs, config.json and exc. We can use config.json to get instance information like name, args and so on.</w:t>
       </w:r>
     </w:p>
     <w:p/>
     <w:p>
-      <w:proofErr w:type="spellStart"/>
-      <w:r>
-        <w:t>docker</w:t>
-      </w:r>
-      <w:proofErr w:type="spellEnd"/>
-      <w:r>
-        <w:t xml:space="preserve"> inspect -f '{</w:t>
-      </w:r>
-      <w:proofErr w:type="gramStart"/>
-      <w:r>
-        <w:t>{.</w:t>
-      </w:r>
-      <w:proofErr w:type="spellStart"/>
-      <w:r>
-        <w:t>State.Pid</w:t>
-      </w:r>
-      <w:proofErr w:type="spellEnd"/>
-      <w:proofErr w:type="gramEnd"/>
-      <w:r>
-        <w:t>}}'</w:t>
-      </w:r>
-      <w:r>
-        <w:t xml:space="preserve"> &lt;</w:t>
-      </w:r>
-      <w:proofErr w:type="spellStart"/>
-      <w:r>
-        <w:t>containerid</w:t>
-      </w:r>
-      <w:proofErr w:type="spellEnd"/>
-      <w:r>
-        <w:t>&gt; gives you process id</w:t>
+      <w:r>
+        <w:t>docker inspect -f '{{.State.Pid}}'</w:t>
+      </w:r>
+      <w:r>
+        <w:t xml:space="preserve"> &lt;containerid&gt; gives you process id</w:t>
       </w:r>
     </w:p>
     <w:p/>
     <w:p>
-      <w:proofErr w:type="spellStart"/>
-      <w:proofErr w:type="gramStart"/>
-      <w:r>
-        <w:t>state.json</w:t>
-      </w:r>
-      <w:proofErr w:type="spellEnd"/>
-      <w:proofErr w:type="gramEnd"/>
-      <w:r>
-        <w:t xml:space="preserve"> -</w:t>
+      <w:r>
+        <w:t>state.json -</w:t>
       </w:r>
       <w:r>
         <w:sym w:font="Wingdings" w:char="F0E0"/>
@@ -540,47 +387,10 @@
         <w:t xml:space="preserve"> </w:t>
       </w:r>
       <w:r>
-        <w:t>/</w:t>
-      </w:r>
-      <w:bookmarkStart w:id="0" w:name="_GoBack"/>
-      <w:r>
-        <w:t>run/</w:t>
-      </w:r>
-      <w:proofErr w:type="spellStart"/>
-      <w:r>
-        <w:t>docker</w:t>
-      </w:r>
-      <w:proofErr w:type="spellEnd"/>
-      <w:r>
-        <w:t>/runtime-</w:t>
-      </w:r>
-      <w:proofErr w:type="spellStart"/>
-      <w:r>
-        <w:t>runc</w:t>
-      </w:r>
-      <w:bookmarkEnd w:id="0"/>
-      <w:proofErr w:type="spellEnd"/>
-      <w:r>
-        <w:t>/</w:t>
-      </w:r>
-      <w:proofErr w:type="spellStart"/>
-      <w:r>
-        <w:t>moby</w:t>
-      </w:r>
-      <w:proofErr w:type="spellEnd"/>
-      <w:r>
-        <w:t>/</w:t>
-      </w:r>
-      <w:r>
-        <w:t>{</w:t>
-      </w:r>
-      <w:proofErr w:type="spellStart"/>
-      <w:r>
-        <w:t>contid</w:t>
-      </w:r>
-      <w:proofErr w:type="spellEnd"/>
-      <w:r>
-        <w:t>}</w:t>
+        <w:t>/run/docker/runtime-runc/moby/</w:t>
+      </w:r>
+      <w:r>
+        <w:t>{contid}</w:t>
       </w:r>
     </w:p>
     <w:p/>
@@ -611,14 +421,12 @@
           <w:b/>
         </w:rPr>
       </w:pPr>
-      <w:proofErr w:type="spellStart"/>
       <w:r>
         <w:rPr>
           <w:b/>
         </w:rPr>
         <w:t>Containerd</w:t>
       </w:r>
-      <w:proofErr w:type="spellEnd"/>
     </w:p>
     <w:p>
       <w:pPr>
@@ -633,7 +441,7 @@
           <w:rFonts w:eastAsia="Times New Roman"/>
         </w:rPr>
       </w:pPr>
-      <w:hyperlink r:id="rId4" w:history="1">
+      <w:hyperlink r:id="rId5" w:history="1">
         <w:r>
           <w:rPr>
             <w:rFonts w:eastAsia="Times New Roman"/>
@@ -657,7 +465,7 @@
           <w:rFonts w:eastAsia="Times New Roman"/>
         </w:rPr>
       </w:pPr>
-      <w:hyperlink r:id="rId5" w:history="1">
+      <w:hyperlink r:id="rId6" w:history="1">
         <w:r>
           <w:rPr>
             <w:rStyle w:val="Hyperlink"/>
@@ -686,54 +494,14 @@
           <w:szCs w:val="27"/>
         </w:rPr>
       </w:pPr>
-      <w:proofErr w:type="spellStart"/>
       <w:r>
         <w:rPr>
           <w:rFonts w:ascii="Consolas" w:hAnsi="Consolas"/>
           <w:sz w:val="27"/>
           <w:szCs w:val="27"/>
         </w:rPr>
-        <w:t>sudo</w:t>
-      </w:r>
-      <w:proofErr w:type="spellEnd"/>
-      <w:r>
-        <w:rPr>
-          <w:rFonts w:ascii="Consolas" w:hAnsi="Consolas"/>
-          <w:sz w:val="27"/>
-          <w:szCs w:val="27"/>
-        </w:rPr>
-        <w:t xml:space="preserve"> </w:t>
-      </w:r>
-      <w:proofErr w:type="spellStart"/>
-      <w:r>
-        <w:rPr>
-          <w:rFonts w:ascii="Consolas" w:hAnsi="Consolas"/>
-          <w:sz w:val="27"/>
-          <w:szCs w:val="27"/>
-        </w:rPr>
-        <w:t>ctr</w:t>
-      </w:r>
-      <w:proofErr w:type="spellEnd"/>
-      <w:r>
-        <w:rPr>
-          <w:rFonts w:ascii="Consolas" w:hAnsi="Consolas"/>
-          <w:sz w:val="27"/>
-          <w:szCs w:val="27"/>
-        </w:rPr>
-        <w:t xml:space="preserve"> images pull docker.io/library/</w:t>
-      </w:r>
-      <w:proofErr w:type="spellStart"/>
-      <w:proofErr w:type="gramStart"/>
-      <w:r>
-        <w:rPr>
-          <w:rFonts w:ascii="Consolas" w:hAnsi="Consolas"/>
-          <w:sz w:val="27"/>
-          <w:szCs w:val="27"/>
-        </w:rPr>
-        <w:t>redis:latest</w:t>
-      </w:r>
-      <w:proofErr w:type="spellEnd"/>
-      <w:proofErr w:type="gramEnd"/>
+        <w:t>sudo ctr images pull docker.io/library/redis:latest</w:t>
+      </w:r>
     </w:p>
     <w:p>
       <w:pPr>
@@ -747,41 +515,13 @@
           <w:szCs w:val="27"/>
         </w:rPr>
       </w:pPr>
-      <w:proofErr w:type="spellStart"/>
       <w:r>
         <w:rPr>
           <w:rFonts w:ascii="Consolas" w:hAnsi="Consolas"/>
           <w:sz w:val="27"/>
           <w:szCs w:val="27"/>
         </w:rPr>
-        <w:t>sudo</w:t>
-      </w:r>
-      <w:proofErr w:type="spellEnd"/>
-      <w:r>
-        <w:rPr>
-          <w:rFonts w:ascii="Consolas" w:hAnsi="Consolas"/>
-          <w:sz w:val="27"/>
-          <w:szCs w:val="27"/>
-        </w:rPr>
-        <w:t xml:space="preserve"> </w:t>
-      </w:r>
-      <w:proofErr w:type="spellStart"/>
-      <w:r>
-        <w:rPr>
-          <w:rFonts w:ascii="Consolas" w:hAnsi="Consolas"/>
-          <w:sz w:val="27"/>
-          <w:szCs w:val="27"/>
-        </w:rPr>
-        <w:t>ctr</w:t>
-      </w:r>
-      <w:proofErr w:type="spellEnd"/>
-      <w:r>
-        <w:rPr>
-          <w:rFonts w:ascii="Consolas" w:hAnsi="Consolas"/>
-          <w:sz w:val="27"/>
-          <w:szCs w:val="27"/>
-        </w:rPr>
-        <w:t xml:space="preserve"> images list</w:t>
+        <w:t>sudo ctr images list</w:t>
       </w:r>
     </w:p>
     <w:p>
@@ -796,72 +536,14 @@
           <w:szCs w:val="27"/>
         </w:rPr>
       </w:pPr>
-      <w:proofErr w:type="spellStart"/>
       <w:r>
         <w:rPr>
           <w:rFonts w:ascii="Consolas" w:hAnsi="Consolas"/>
           <w:sz w:val="27"/>
           <w:szCs w:val="27"/>
         </w:rPr>
-        <w:t>sudo</w:t>
-      </w:r>
-      <w:proofErr w:type="spellEnd"/>
-      <w:r>
-        <w:rPr>
-          <w:rFonts w:ascii="Consolas" w:hAnsi="Consolas"/>
-          <w:sz w:val="27"/>
-          <w:szCs w:val="27"/>
-        </w:rPr>
-        <w:t xml:space="preserve"> </w:t>
-      </w:r>
-      <w:proofErr w:type="spellStart"/>
-      <w:r>
-        <w:rPr>
-          <w:rFonts w:ascii="Consolas" w:hAnsi="Consolas"/>
-          <w:sz w:val="27"/>
-          <w:szCs w:val="27"/>
-        </w:rPr>
-        <w:t>ctr</w:t>
-      </w:r>
-      <w:proofErr w:type="spellEnd"/>
-      <w:r>
-        <w:rPr>
-          <w:rFonts w:ascii="Consolas" w:hAnsi="Consolas"/>
-          <w:sz w:val="27"/>
-          <w:szCs w:val="27"/>
-        </w:rPr>
-        <w:t xml:space="preserve"> container create docker.io/library/</w:t>
-      </w:r>
-      <w:proofErr w:type="spellStart"/>
-      <w:proofErr w:type="gramStart"/>
-      <w:r>
-        <w:rPr>
-          <w:rFonts w:ascii="Consolas" w:hAnsi="Consolas"/>
-          <w:sz w:val="27"/>
-          <w:szCs w:val="27"/>
-        </w:rPr>
-        <w:t>redis:latest</w:t>
-      </w:r>
-      <w:proofErr w:type="spellEnd"/>
-      <w:proofErr w:type="gramEnd"/>
-      <w:r>
-        <w:rPr>
-          <w:rFonts w:ascii="Consolas" w:hAnsi="Consolas"/>
-          <w:sz w:val="27"/>
-          <w:szCs w:val="27"/>
-        </w:rPr>
-        <w:t xml:space="preserve"> </w:t>
-      </w:r>
-      <w:proofErr w:type="spellStart"/>
-      <w:r>
-        <w:rPr>
-          <w:rFonts w:ascii="Consolas" w:hAnsi="Consolas"/>
-          <w:sz w:val="27"/>
-          <w:szCs w:val="27"/>
-        </w:rPr>
-        <w:t>redis</w:t>
-      </w:r>
-      <w:proofErr w:type="spellEnd"/>
+        <w:t>sudo ctr container create docker.io/library/redis:latest redis</w:t>
+      </w:r>
     </w:p>
     <w:p>
       <w:pPr>
@@ -875,41 +557,13 @@
           <w:szCs w:val="27"/>
         </w:rPr>
       </w:pPr>
-      <w:proofErr w:type="spellStart"/>
       <w:r>
         <w:rPr>
           <w:rFonts w:ascii="Consolas" w:hAnsi="Consolas"/>
           <w:sz w:val="27"/>
           <w:szCs w:val="27"/>
         </w:rPr>
-        <w:t>sudo</w:t>
-      </w:r>
-      <w:proofErr w:type="spellEnd"/>
-      <w:r>
-        <w:rPr>
-          <w:rFonts w:ascii="Consolas" w:hAnsi="Consolas"/>
-          <w:sz w:val="27"/>
-          <w:szCs w:val="27"/>
-        </w:rPr>
-        <w:t xml:space="preserve"> </w:t>
-      </w:r>
-      <w:proofErr w:type="spellStart"/>
-      <w:r>
-        <w:rPr>
-          <w:rFonts w:ascii="Consolas" w:hAnsi="Consolas"/>
-          <w:sz w:val="27"/>
-          <w:szCs w:val="27"/>
-        </w:rPr>
-        <w:t>ctr</w:t>
-      </w:r>
-      <w:proofErr w:type="spellEnd"/>
-      <w:r>
-        <w:rPr>
-          <w:rFonts w:ascii="Consolas" w:hAnsi="Consolas"/>
-          <w:sz w:val="27"/>
-          <w:szCs w:val="27"/>
-        </w:rPr>
-        <w:t xml:space="preserve"> container list</w:t>
+        <w:t>sudo ctr container list</w:t>
       </w:r>
     </w:p>
     <w:p>
@@ -924,52 +578,14 @@
           <w:szCs w:val="27"/>
         </w:rPr>
       </w:pPr>
-      <w:proofErr w:type="spellStart"/>
       <w:r>
         <w:rPr>
           <w:rFonts w:ascii="Consolas" w:hAnsi="Consolas"/>
           <w:sz w:val="27"/>
           <w:szCs w:val="27"/>
         </w:rPr>
-        <w:t>sudo</w:t>
-      </w:r>
-      <w:proofErr w:type="spellEnd"/>
-      <w:r>
-        <w:rPr>
-          <w:rFonts w:ascii="Consolas" w:hAnsi="Consolas"/>
-          <w:sz w:val="27"/>
-          <w:szCs w:val="27"/>
-        </w:rPr>
-        <w:t xml:space="preserve"> </w:t>
-      </w:r>
-      <w:proofErr w:type="spellStart"/>
-      <w:r>
-        <w:rPr>
-          <w:rFonts w:ascii="Consolas" w:hAnsi="Consolas"/>
-          <w:sz w:val="27"/>
-          <w:szCs w:val="27"/>
-        </w:rPr>
-        <w:t>ctr</w:t>
-      </w:r>
-      <w:proofErr w:type="spellEnd"/>
-      <w:r>
-        <w:rPr>
-          <w:rFonts w:ascii="Consolas" w:hAnsi="Consolas"/>
-          <w:sz w:val="27"/>
-          <w:szCs w:val="27"/>
-        </w:rPr>
-        <w:t xml:space="preserve"> container delete </w:t>
-      </w:r>
-      <w:proofErr w:type="spellStart"/>
-      <w:r>
-        <w:rPr>
-          <w:rFonts w:ascii="Consolas" w:hAnsi="Consolas"/>
-          <w:sz w:val="27"/>
-          <w:szCs w:val="27"/>
-        </w:rPr>
-        <w:t>redis</w:t>
-      </w:r>
-      <w:proofErr w:type="spellEnd"/>
+        <w:t>sudo ctr container delete redis</w:t>
+      </w:r>
     </w:p>
     <w:p>
       <w:pPr>
@@ -990,25 +606,7 @@
           <w:color w:val="24292E"/>
           <w:shd w:val="clear" w:color="auto" w:fill="FFFFFF"/>
         </w:rPr>
-        <w:t xml:space="preserve">The default path for the </w:t>
-      </w:r>
-      <w:proofErr w:type="spellStart"/>
-      <w:r>
-        <w:rPr>
-          <w:rFonts w:ascii="Helvetica" w:eastAsia="Times New Roman" w:hAnsi="Helvetica"/>
-          <w:color w:val="24292E"/>
-          <w:shd w:val="clear" w:color="auto" w:fill="FFFFFF"/>
-        </w:rPr>
-        <w:t>config</w:t>
-      </w:r>
-      <w:proofErr w:type="spellEnd"/>
-      <w:r>
-        <w:rPr>
-          <w:rFonts w:ascii="Helvetica" w:eastAsia="Times New Roman" w:hAnsi="Helvetica"/>
-          <w:color w:val="24292E"/>
-          <w:shd w:val="clear" w:color="auto" w:fill="FFFFFF"/>
-        </w:rPr>
-        <w:t xml:space="preserve"> file is located at </w:t>
+        <w:t>The default path for the config file is located at </w:t>
       </w:r>
       <w:r>
         <w:rPr>
@@ -1017,59 +615,8 @@
           <w:sz w:val="20"/>
           <w:szCs w:val="20"/>
         </w:rPr>
-        <w:t>/</w:t>
-      </w:r>
-      <w:proofErr w:type="spellStart"/>
-      <w:r>
-        <w:rPr>
-          <w:rFonts w:ascii="Consolas" w:hAnsi="Consolas" w:cs="Courier New"/>
-          <w:color w:val="24292E"/>
-          <w:sz w:val="20"/>
-          <w:szCs w:val="20"/>
-        </w:rPr>
-        <w:t>etc</w:t>
-      </w:r>
-      <w:proofErr w:type="spellEnd"/>
-      <w:r>
-        <w:rPr>
-          <w:rFonts w:ascii="Consolas" w:hAnsi="Consolas" w:cs="Courier New"/>
-          <w:color w:val="24292E"/>
-          <w:sz w:val="20"/>
-          <w:szCs w:val="20"/>
-        </w:rPr>
-        <w:t>/</w:t>
-      </w:r>
-      <w:proofErr w:type="spellStart"/>
-      <w:r>
-        <w:rPr>
-          <w:rFonts w:ascii="Consolas" w:hAnsi="Consolas" w:cs="Courier New"/>
-          <w:color w:val="24292E"/>
-          <w:sz w:val="20"/>
-          <w:szCs w:val="20"/>
-        </w:rPr>
-        <w:t>containerd</w:t>
-      </w:r>
-      <w:proofErr w:type="spellEnd"/>
-      <w:r>
-        <w:rPr>
-          <w:rFonts w:ascii="Consolas" w:hAnsi="Consolas" w:cs="Courier New"/>
-          <w:color w:val="24292E"/>
-          <w:sz w:val="20"/>
-          <w:szCs w:val="20"/>
-        </w:rPr>
-        <w:t>/</w:t>
-      </w:r>
-      <w:proofErr w:type="spellStart"/>
-      <w:r>
-        <w:rPr>
-          <w:rFonts w:ascii="Consolas" w:hAnsi="Consolas" w:cs="Courier New"/>
-          <w:color w:val="24292E"/>
-          <w:sz w:val="20"/>
-          <w:szCs w:val="20"/>
-        </w:rPr>
-        <w:t>config.toml</w:t>
-      </w:r>
-      <w:proofErr w:type="spellEnd"/>
+        <w:t>/etc/containerd/config.toml</w:t>
+      </w:r>
     </w:p>
     <w:p>
       <w:pPr>
@@ -1142,29 +689,73 @@
           <w:color w:val="032F62"/>
           <w:highlight w:val="yellow"/>
         </w:rPr>
-        <w:t>/</w:t>
-      </w:r>
-      <w:proofErr w:type="spellStart"/>
-      <w:r>
-        <w:rPr>
-          <w:rStyle w:val="pl-s"/>
+        <w:t>/var/lib/containerd</w:t>
+      </w:r>
+      <w:r>
+        <w:rPr>
+          <w:rStyle w:val="pl-pds"/>
           <w:rFonts w:ascii="Consolas" w:hAnsi="Consolas"/>
           <w:color w:val="032F62"/>
           <w:highlight w:val="yellow"/>
         </w:rPr>
-        <w:t>var</w:t>
-      </w:r>
-      <w:proofErr w:type="spellEnd"/>
-      <w:r>
-        <w:rPr>
-          <w:rStyle w:val="pl-s"/>
+        <w:t>"</w:t>
+      </w:r>
+    </w:p>
+    <w:p>
+      <w:pPr>
+        <w:pStyle w:val="HTMLPreformatted"/>
+        <w:shd w:val="clear" w:color="auto" w:fill="F6F8FA"/>
+        <w:rPr>
+          <w:rFonts w:ascii="Consolas" w:hAnsi="Consolas"/>
+          <w:color w:val="24292E"/>
+          <w:highlight w:val="yellow"/>
+        </w:rPr>
+      </w:pPr>
+      <w:r>
+        <w:rPr>
+          <w:rStyle w:val="pl-c"/>
+          <w:rFonts w:ascii="Consolas" w:hAnsi="Consolas"/>
+          <w:color w:val="6A737D"/>
+          <w:highlight w:val="yellow"/>
+        </w:rPr>
+        <w:t># runtime state information</w:t>
+      </w:r>
+    </w:p>
+    <w:p>
+      <w:pPr>
+        <w:pStyle w:val="HTMLPreformatted"/>
+        <w:shd w:val="clear" w:color="auto" w:fill="F6F8FA"/>
+        <w:rPr>
+          <w:rFonts w:ascii="Consolas" w:hAnsi="Consolas"/>
+          <w:color w:val="24292E"/>
+        </w:rPr>
+      </w:pPr>
+      <w:r>
+        <w:rPr>
+          <w:rStyle w:val="pl-smi"/>
+          <w:rFonts w:ascii="Consolas" w:hAnsi="Consolas"/>
+          <w:color w:val="24292E"/>
+          <w:highlight w:val="yellow"/>
+        </w:rPr>
+        <w:t>state</w:t>
+      </w:r>
+      <w:r>
+        <w:rPr>
+          <w:rFonts w:ascii="Consolas" w:hAnsi="Consolas"/>
+          <w:color w:val="24292E"/>
+          <w:highlight w:val="yellow"/>
+        </w:rPr>
+        <w:t xml:space="preserve"> = </w:t>
+      </w:r>
+      <w:r>
+        <w:rPr>
+          <w:rStyle w:val="pl-pds"/>
           <w:rFonts w:ascii="Consolas" w:hAnsi="Consolas"/>
           <w:color w:val="032F62"/>
           <w:highlight w:val="yellow"/>
         </w:rPr>
-        <w:t>/lib/</w:t>
-      </w:r>
-      <w:proofErr w:type="spellStart"/>
+        <w:t>"</w:t>
+      </w:r>
       <w:r>
         <w:rPr>
           <w:rStyle w:val="pl-s"/>
@@ -1172,94 +763,8 @@
           <w:color w:val="032F62"/>
           <w:highlight w:val="yellow"/>
         </w:rPr>
-        <w:t>containerd</w:t>
-      </w:r>
-      <w:proofErr w:type="spellEnd"/>
-      <w:r>
-        <w:rPr>
-          <w:rStyle w:val="pl-pds"/>
-          <w:rFonts w:ascii="Consolas" w:hAnsi="Consolas"/>
-          <w:color w:val="032F62"/>
-          <w:highlight w:val="yellow"/>
-        </w:rPr>
-        <w:t>"</w:t>
-      </w:r>
-    </w:p>
-    <w:p>
-      <w:pPr>
-        <w:pStyle w:val="HTMLPreformatted"/>
-        <w:shd w:val="clear" w:color="auto" w:fill="F6F8FA"/>
-        <w:rPr>
-          <w:rFonts w:ascii="Consolas" w:hAnsi="Consolas"/>
-          <w:color w:val="24292E"/>
-          <w:highlight w:val="yellow"/>
-        </w:rPr>
-      </w:pPr>
-      <w:r>
-        <w:rPr>
-          <w:rStyle w:val="pl-c"/>
-          <w:rFonts w:ascii="Consolas" w:hAnsi="Consolas"/>
-          <w:color w:val="6A737D"/>
-          <w:highlight w:val="yellow"/>
-        </w:rPr>
-        <w:t># runtime state information</w:t>
-      </w:r>
-    </w:p>
-    <w:p>
-      <w:pPr>
-        <w:pStyle w:val="HTMLPreformatted"/>
-        <w:shd w:val="clear" w:color="auto" w:fill="F6F8FA"/>
-        <w:rPr>
-          <w:rFonts w:ascii="Consolas" w:hAnsi="Consolas"/>
-          <w:color w:val="24292E"/>
-        </w:rPr>
-      </w:pPr>
-      <w:r>
-        <w:rPr>
-          <w:rStyle w:val="pl-smi"/>
-          <w:rFonts w:ascii="Consolas" w:hAnsi="Consolas"/>
-          <w:color w:val="24292E"/>
-          <w:highlight w:val="yellow"/>
-        </w:rPr>
-        <w:t>state</w:t>
-      </w:r>
-      <w:r>
-        <w:rPr>
-          <w:rFonts w:ascii="Consolas" w:hAnsi="Consolas"/>
-          <w:color w:val="24292E"/>
-          <w:highlight w:val="yellow"/>
-        </w:rPr>
-        <w:t xml:space="preserve"> = </w:t>
-      </w:r>
-      <w:r>
-        <w:rPr>
-          <w:rStyle w:val="pl-pds"/>
-          <w:rFonts w:ascii="Consolas" w:hAnsi="Consolas"/>
-          <w:color w:val="032F62"/>
-          <w:highlight w:val="yellow"/>
-        </w:rPr>
-        <w:t>"</w:t>
-      </w:r>
-      <w:r>
-        <w:rPr>
-          <w:rStyle w:val="pl-s"/>
-          <w:rFonts w:ascii="Consolas" w:hAnsi="Consolas"/>
-          <w:color w:val="032F62"/>
-          <w:highlight w:val="yellow"/>
-        </w:rPr>
-        <w:t>/run/</w:t>
-      </w:r>
-      <w:proofErr w:type="spellStart"/>
-      <w:r>
-        <w:rPr>
-          <w:rStyle w:val="pl-s"/>
-          <w:rFonts w:ascii="Consolas" w:hAnsi="Consolas"/>
-          <w:color w:val="032F62"/>
-          <w:highlight w:val="yellow"/>
-        </w:rPr>
-        <w:t>containerd</w:t>
-      </w:r>
-      <w:proofErr w:type="spellEnd"/>
+        <w:t>/run/containerd</w:t>
+      </w:r>
       <w:r>
         <w:rPr>
           <w:rStyle w:val="pl-pds"/>
@@ -1308,79 +813,7 @@
           <w:color w:val="24292E"/>
           <w:shd w:val="clear" w:color="auto" w:fill="FFFFFF"/>
         </w:rPr>
-        <w:t xml:space="preserve">will be used to store any type of persistent data for </w:t>
-      </w:r>
-      <w:proofErr w:type="spellStart"/>
-      <w:r>
-        <w:rPr>
-          <w:rFonts w:ascii="Helvetica" w:eastAsia="Times New Roman" w:hAnsi="Helvetica"/>
-          <w:color w:val="24292E"/>
-          <w:shd w:val="clear" w:color="auto" w:fill="FFFFFF"/>
-        </w:rPr>
-        <w:t>containerd</w:t>
-      </w:r>
-      <w:proofErr w:type="spellEnd"/>
-      <w:r>
-        <w:rPr>
-          <w:rFonts w:ascii="Helvetica" w:eastAsia="Times New Roman" w:hAnsi="Helvetica"/>
-          <w:color w:val="24292E"/>
-          <w:shd w:val="clear" w:color="auto" w:fill="FFFFFF"/>
-        </w:rPr>
-        <w:t xml:space="preserve">. Snapshots, content, metadata for containers and image, as well as any plugin data will be kept in this location. The root is also </w:t>
-      </w:r>
-      <w:proofErr w:type="spellStart"/>
-      <w:r>
-        <w:rPr>
-          <w:rFonts w:ascii="Helvetica" w:eastAsia="Times New Roman" w:hAnsi="Helvetica"/>
-          <w:color w:val="24292E"/>
-          <w:shd w:val="clear" w:color="auto" w:fill="FFFFFF"/>
-        </w:rPr>
-        <w:t>namespaced</w:t>
-      </w:r>
-      <w:proofErr w:type="spellEnd"/>
-      <w:r>
-        <w:rPr>
-          <w:rFonts w:ascii="Helvetica" w:eastAsia="Times New Roman" w:hAnsi="Helvetica"/>
-          <w:color w:val="24292E"/>
-          <w:shd w:val="clear" w:color="auto" w:fill="FFFFFF"/>
-        </w:rPr>
-        <w:t xml:space="preserve"> for plugins that </w:t>
-      </w:r>
-      <w:proofErr w:type="spellStart"/>
-      <w:r>
-        <w:rPr>
-          <w:rFonts w:ascii="Helvetica" w:eastAsia="Times New Roman" w:hAnsi="Helvetica"/>
-          <w:color w:val="24292E"/>
-          <w:shd w:val="clear" w:color="auto" w:fill="FFFFFF"/>
-        </w:rPr>
-        <w:t>containerd</w:t>
-      </w:r>
-      <w:proofErr w:type="spellEnd"/>
-      <w:r>
-        <w:rPr>
-          <w:rFonts w:ascii="Helvetica" w:eastAsia="Times New Roman" w:hAnsi="Helvetica"/>
-          <w:color w:val="24292E"/>
-          <w:shd w:val="clear" w:color="auto" w:fill="FFFFFF"/>
-        </w:rPr>
-        <w:t xml:space="preserve"> loads. Each plugin will have its own directory where it stores data. </w:t>
-      </w:r>
-      <w:proofErr w:type="spellStart"/>
-      <w:r>
-        <w:rPr>
-          <w:rFonts w:ascii="Helvetica" w:eastAsia="Times New Roman" w:hAnsi="Helvetica"/>
-          <w:color w:val="24292E"/>
-          <w:shd w:val="clear" w:color="auto" w:fill="FFFFFF"/>
-        </w:rPr>
-        <w:t>containerd</w:t>
-      </w:r>
-      <w:proofErr w:type="spellEnd"/>
-      <w:r>
-        <w:rPr>
-          <w:rFonts w:ascii="Helvetica" w:eastAsia="Times New Roman" w:hAnsi="Helvetica"/>
-          <w:color w:val="24292E"/>
-          <w:shd w:val="clear" w:color="auto" w:fill="FFFFFF"/>
-        </w:rPr>
-        <w:t xml:space="preserve"> itself does not actually have any persistent data that it needs to store, its functionality comes from the plugins that are loaded.</w:t>
+        <w:t>will be used to store any type of persistent data for containerd. Snapshots, content, metadata for containers and image, as well as any plugin data will be kept in this location. The root is also namespaced for plugins that containerd loads. Each plugin will have its own directory where it stores data. containerd itself does not actually have any persistent data that it needs to store, its functionality comes from the plugins that are loaded.</w:t>
       </w:r>
     </w:p>
     <w:p>
@@ -1420,93 +853,39 @@
           <w:color w:val="24292E"/>
           <w:shd w:val="clear" w:color="auto" w:fill="FFFFFF"/>
         </w:rPr>
-        <w:t xml:space="preserve">will be used to store any type of ephemeral data. Sockets, </w:t>
-      </w:r>
-      <w:proofErr w:type="spellStart"/>
-      <w:r>
-        <w:rPr>
-          <w:rFonts w:ascii="Helvetica" w:eastAsia="Times New Roman" w:hAnsi="Helvetica"/>
-          <w:color w:val="24292E"/>
-          <w:shd w:val="clear" w:color="auto" w:fill="FFFFFF"/>
-        </w:rPr>
-        <w:t>pids</w:t>
-      </w:r>
-      <w:proofErr w:type="spellEnd"/>
-      <w:r>
-        <w:rPr>
-          <w:rFonts w:ascii="Helvetica" w:eastAsia="Times New Roman" w:hAnsi="Helvetica"/>
-          <w:color w:val="24292E"/>
-          <w:shd w:val="clear" w:color="auto" w:fill="FFFFFF"/>
-        </w:rPr>
-        <w:t>, runtime state, mount points, and other plugin data that must not persist between reboots are stored in this location.</w:t>
-      </w:r>
-    </w:p>
-    <w:p>
-      <w:pPr>
-        <w:rPr>
-          <w:b/>
-        </w:rPr>
-      </w:pPr>
-    </w:p>
-    <w:p>
-      <w:pPr>
-        <w:rPr>
-          <w:b/>
-        </w:rPr>
-      </w:pPr>
-      <w:r>
-        <w:rPr>
-          <w:b/>
-        </w:rPr>
-        <w:t>/run/</w:t>
-      </w:r>
-      <w:proofErr w:type="spellStart"/>
-      <w:r>
-        <w:rPr>
-          <w:b/>
-        </w:rPr>
-        <w:t>containerd</w:t>
-      </w:r>
-      <w:proofErr w:type="spellEnd"/>
-      <w:r>
-        <w:rPr>
-          <w:b/>
-        </w:rPr>
-        <w:t>/io.containerd.runtime.v1.linux/</w:t>
-      </w:r>
-      <w:r>
-        <w:rPr>
-          <w:b/>
-        </w:rPr>
-        <w:t>{</w:t>
-      </w:r>
-      <w:proofErr w:type="spellStart"/>
-      <w:r>
-        <w:rPr>
-          <w:b/>
-        </w:rPr>
-        <w:t>container_id</w:t>
-      </w:r>
-      <w:proofErr w:type="spellEnd"/>
-      <w:r>
-        <w:rPr>
-          <w:b/>
-        </w:rPr>
-        <w:t xml:space="preserve">} </w:t>
-      </w:r>
-      <w:proofErr w:type="spellStart"/>
-      <w:r>
-        <w:rPr>
-          <w:b/>
-        </w:rPr>
-        <w:t>shoukd</w:t>
-      </w:r>
-      <w:proofErr w:type="spellEnd"/>
-      <w:r>
-        <w:rPr>
-          <w:b/>
-        </w:rPr>
-        <w:t xml:space="preserve"> have</w:t>
+        <w:t>will be used to store any type of ephemeral data. Sockets, pids, runtime state, mount points, and other plugin data that must not persist between reboots are stored in this location.</w:t>
+      </w:r>
+    </w:p>
+    <w:p>
+      <w:pPr>
+        <w:rPr>
+          <w:b/>
+        </w:rPr>
+      </w:pPr>
+    </w:p>
+    <w:p>
+      <w:pPr>
+        <w:rPr>
+          <w:b/>
+        </w:rPr>
+      </w:pPr>
+      <w:r>
+        <w:rPr>
+          <w:b/>
+        </w:rPr>
+        <w:t>/run/containerd/io.containerd.runtime.v1.linux/</w:t>
+      </w:r>
+      <w:r>
+        <w:rPr>
+          <w:b/>
+        </w:rPr>
+        <w:t xml:space="preserve">{container_id} </w:t>
+      </w:r>
+      <w:r>
+        <w:rPr>
+          <w:b/>
+        </w:rPr>
+        <w:t>shoukd have</w:t>
       </w:r>
       <w:r>
         <w:rPr>
@@ -1534,37 +913,12 @@
           <w:b/>
         </w:rPr>
       </w:pPr>
-      <w:proofErr w:type="spellStart"/>
       <w:r>
         <w:rPr>
           <w:b/>
           <w:highlight w:val="yellow"/>
         </w:rPr>
-        <w:t>sudo</w:t>
-      </w:r>
-      <w:proofErr w:type="spellEnd"/>
-      <w:r>
-        <w:rPr>
-          <w:b/>
-          <w:highlight w:val="yellow"/>
-        </w:rPr>
-        <w:t xml:space="preserve"> </w:t>
-      </w:r>
-      <w:proofErr w:type="spellStart"/>
-      <w:r>
-        <w:rPr>
-          <w:b/>
-          <w:highlight w:val="yellow"/>
-        </w:rPr>
-        <w:t>ctr</w:t>
-      </w:r>
-      <w:proofErr w:type="spellEnd"/>
-      <w:r>
-        <w:rPr>
-          <w:b/>
-          <w:highlight w:val="yellow"/>
-        </w:rPr>
-        <w:t xml:space="preserve"> containers info redis22</w:t>
+        <w:t>sudo ctr containers info redis22</w:t>
       </w:r>
     </w:p>
     <w:p>
@@ -1614,42 +968,347 @@
         <w:rPr>
           <w:b/>
         </w:rPr>
-        <w:t>/run/</w:t>
-      </w:r>
-      <w:proofErr w:type="spellStart"/>
-      <w:r>
-        <w:rPr>
-          <w:b/>
-        </w:rPr>
-        <w:t>runc</w:t>
-      </w:r>
-      <w:proofErr w:type="spellEnd"/>
-      <w:r>
-        <w:rPr>
-          <w:b/>
-        </w:rPr>
-        <w:t>/</w:t>
-      </w:r>
-      <w:r>
-        <w:rPr>
-          <w:b/>
-        </w:rPr>
-        <w:t>{</w:t>
-      </w:r>
-      <w:proofErr w:type="spellStart"/>
-      <w:r>
-        <w:rPr>
-          <w:b/>
-        </w:rPr>
-        <w:t>containerid</w:t>
-      </w:r>
-      <w:proofErr w:type="spellEnd"/>
-      <w:r>
-        <w:rPr>
-          <w:b/>
-        </w:rPr>
-        <w:t>} for runtime state information</w:t>
-      </w:r>
+        <w:t>/run/runc/</w:t>
+      </w:r>
+      <w:r>
+        <w:rPr>
+          <w:b/>
+        </w:rPr>
+        <w:t>{containerid} for runtime state information</w:t>
+      </w:r>
+    </w:p>
+    <w:p>
+      <w:pPr>
+        <w:pBdr>
+          <w:bottom w:val="single" w:sz="6" w:space="1" w:color="auto"/>
+        </w:pBdr>
+        <w:rPr>
+          <w:b/>
+        </w:rPr>
+      </w:pPr>
+    </w:p>
+    <w:p>
+      <w:pPr>
+        <w:rPr>
+          <w:b/>
+        </w:rPr>
+      </w:pPr>
+    </w:p>
+    <w:p>
+      <w:pPr>
+        <w:rPr>
+          <w:b/>
+        </w:rPr>
+      </w:pPr>
+      <w:r>
+        <w:rPr>
+          <w:b/>
+        </w:rPr>
+        <w:t>INFO[0128] CustomBench threads complete in 27.005936427s time elapsed</w:t>
+      </w:r>
+    </w:p>
+    <w:p>
+      <w:pPr>
+        <w:rPr>
+          <w:b/>
+        </w:rPr>
+      </w:pPr>
+      <w:r>
+        <w:rPr>
+          <w:b/>
+        </w:rPr>
+        <w:t>INFO[0128] Docker: Stopping any running containers created during bucketbench runs</w:t>
+      </w:r>
+    </w:p>
+    <w:p>
+      <w:pPr>
+        <w:rPr>
+          <w:b/>
+        </w:rPr>
+      </w:pPr>
+      <w:r>
+        <w:rPr>
+          <w:b/>
+        </w:rPr>
+        <w:t>INFO[0129] Docker: Removing exited containers from bucketbench runs</w:t>
+      </w:r>
+    </w:p>
+    <w:p>
+      <w:pPr>
+        <w:rPr>
+          <w:b/>
+        </w:rPr>
+      </w:pPr>
+      <w:r>
+        <w:rPr>
+          <w:b/>
+        </w:rPr>
+        <w:t>INFO[0129] Custom:DockerCLI: threads 3, iterations 15, rate:   1.67</w:t>
+      </w:r>
+    </w:p>
+    <w:p>
+      <w:pPr>
+        <w:rPr>
+          <w:b/>
+        </w:rPr>
+      </w:pPr>
+    </w:p>
+    <w:p>
+      <w:pPr>
+        <w:rPr>
+          <w:b/>
+        </w:rPr>
+      </w:pPr>
+      <w:r>
+        <w:rPr>
+          <w:b/>
+        </w:rPr>
+        <w:t>SUMMARY TIMINGS/THREAD RATES</w:t>
+      </w:r>
+    </w:p>
+    <w:p>
+      <w:pPr>
+        <w:rPr>
+          <w:b/>
+        </w:rPr>
+      </w:pPr>
+    </w:p>
+    <w:p>
+      <w:pPr>
+        <w:rPr>
+          <w:b/>
+        </w:rPr>
+      </w:pPr>
+      <w:r>
+        <w:rPr>
+          <w:b/>
+        </w:rPr>
+        <w:t xml:space="preserve">                    Iter/Thd    1 thrd   2 thrds   3 thrds   4 thrds   5 thrds   6 thrds   7 thrds   8 thrds   9 thrds  10 thrds</w:t>
+      </w:r>
+    </w:p>
+    <w:p>
+      <w:pPr>
+        <w:rPr>
+          <w:b/>
+        </w:rPr>
+      </w:pPr>
+      <w:r>
+        <w:rPr>
+          <w:b/>
+        </w:rPr>
+        <w:t xml:space="preserve">             Limit      1000    568.59    992.76   1048.99   1031.95   1023.09    972.56    985.99    906.03    929.82   1034.63</w:t>
+      </w:r>
+    </w:p>
+    <w:p>
+      <w:pPr>
+        <w:rPr>
+          <w:b/>
+        </w:rPr>
+      </w:pPr>
+      <w:r>
+        <w:rPr>
+          <w:b/>
+        </w:rPr>
+        <w:t xml:space="preserve">  Custom:DockerCLI        15      0.81      1.41      1.67</w:t>
+      </w:r>
+    </w:p>
+    <w:p>
+      <w:pPr>
+        <w:rPr>
+          <w:b/>
+        </w:rPr>
+      </w:pPr>
+    </w:p>
+    <w:p>
+      <w:pPr>
+        <w:rPr>
+          <w:b/>
+        </w:rPr>
+      </w:pPr>
+      <w:r>
+        <w:rPr>
+          <w:b/>
+        </w:rPr>
+        <w:t>DETAILED COMMAND TIMINGS/STATISTICS</w:t>
+      </w:r>
+    </w:p>
+    <w:p>
+      <w:pPr>
+        <w:rPr>
+          <w:b/>
+        </w:rPr>
+      </w:pPr>
+    </w:p>
+    <w:p>
+      <w:pPr>
+        <w:rPr>
+          <w:b/>
+        </w:rPr>
+      </w:pPr>
+      <w:r>
+        <w:rPr>
+          <w:b/>
+        </w:rPr>
+        <w:t xml:space="preserve">  Custom:DockerCLI:1       Min       Max       Avg    Median    Stddev    Errors</w:t>
+      </w:r>
+    </w:p>
+    <w:p>
+      <w:pPr>
+        <w:rPr>
+          <w:b/>
+        </w:rPr>
+      </w:pPr>
+      <w:r>
+        <w:rPr>
+          <w:b/>
+        </w:rPr>
+        <w:t xml:space="preserve">                 run    887.00    956.00    919.33    924.00     18.17         0</w:t>
+      </w:r>
+    </w:p>
+    <w:p>
+      <w:pPr>
+        <w:rPr>
+          <w:b/>
+        </w:rPr>
+      </w:pPr>
+      <w:r>
+        <w:rPr>
+          <w:b/>
+        </w:rPr>
+        <w:t xml:space="preserve">                stop    225.00    280.00    250.53    246.00     17.03         0</w:t>
+      </w:r>
+    </w:p>
+    <w:p>
+      <w:pPr>
+        <w:rPr>
+          <w:b/>
+        </w:rPr>
+      </w:pPr>
+      <w:r>
+        <w:rPr>
+          <w:b/>
+        </w:rPr>
+        <w:t xml:space="preserve">              delete     52.00     71.00     57.27     56.00      4.11         0</w:t>
+      </w:r>
+    </w:p>
+    <w:p>
+      <w:pPr>
+        <w:rPr>
+          <w:b/>
+        </w:rPr>
+      </w:pPr>
+      <w:r>
+        <w:rPr>
+          <w:b/>
+        </w:rPr>
+        <w:t xml:space="preserve">  Custom:DockerCLI:2       Min       Max       Avg    Median    Stddev    Errors</w:t>
+      </w:r>
+    </w:p>
+    <w:p>
+      <w:pPr>
+        <w:rPr>
+          <w:b/>
+        </w:rPr>
+      </w:pPr>
+      <w:r>
+        <w:rPr>
+          <w:b/>
+        </w:rPr>
+        <w:t xml:space="preserve">                 run    934.00   1112.00   1025.30   1033.50     45.80         0</w:t>
+      </w:r>
+    </w:p>
+    <w:p>
+      <w:pPr>
+        <w:rPr>
+          <w:b/>
+        </w:rPr>
+      </w:pPr>
+      <w:r>
+        <w:rPr>
+          <w:b/>
+        </w:rPr>
+        <w:t xml:space="preserve">                stop    226.00    350.00    280.33    273.00     31.50         0</w:t>
+      </w:r>
+    </w:p>
+    <w:p>
+      <w:pPr>
+        <w:rPr>
+          <w:b/>
+        </w:rPr>
+      </w:pPr>
+      <w:r>
+        <w:rPr>
+          <w:b/>
+        </w:rPr>
+        <w:t xml:space="preserve">              delete     58.00    132.00     97.77     96.00     16.56         0</w:t>
+      </w:r>
+    </w:p>
+    <w:p>
+      <w:pPr>
+        <w:rPr>
+          <w:b/>
+        </w:rPr>
+      </w:pPr>
+      <w:r>
+        <w:rPr>
+          <w:b/>
+        </w:rPr>
+        <w:t xml:space="preserve">  Custom:DockerCLI:3       Min       Max       Avg    Median    Stddev    Errors</w:t>
+      </w:r>
+    </w:p>
+    <w:p>
+      <w:pPr>
+        <w:rPr>
+          <w:b/>
+        </w:rPr>
+      </w:pPr>
+      <w:r>
+        <w:rPr>
+          <w:b/>
+        </w:rPr>
+        <w:t xml:space="preserve">                 run   1118.00   1534.00   1309.29   1308.00     96.61         0</w:t>
+      </w:r>
+    </w:p>
+    <w:p>
+      <w:pPr>
+        <w:rPr>
+          <w:b/>
+        </w:rPr>
+      </w:pPr>
+      <w:r>
+        <w:rPr>
+          <w:b/>
+        </w:rPr>
+        <w:t xml:space="preserve">                stop    251.00    452.00    349.02    338.00     46.64         0</w:t>
+      </w:r>
+    </w:p>
+    <w:p>
+      <w:pPr>
+        <w:rPr>
+          <w:b/>
+        </w:rPr>
+      </w:pPr>
+      <w:r>
+        <w:rPr>
+          <w:b/>
+        </w:rPr>
+        <w:t xml:space="preserve">              delete     55.00    175.00    111.02    107.00     29.72         0</w:t>
+      </w:r>
+    </w:p>
+    <w:p>
+      <w:pPr>
+        <w:rPr>
+          <w:b/>
+        </w:rPr>
+      </w:pPr>
+      <w:r>
+        <w:rPr>
+          <w:b/>
+        </w:rPr>
+        <w:t>INFO[0129] Benchmark runs complete</w:t>
+      </w:r>
+      <w:bookmarkStart w:id="0" w:name="_GoBack"/>
+      <w:bookmarkEnd w:id="0"/>
     </w:p>
     <w:sectPr>
       <w:pgSz w:w="12240" w:h="15840"/>

</xml_diff>